<commit_message>
just commented on all parts of the code
</commit_message>
<xml_diff>
--- a/README.md.docx
+++ b/README.md.docx
@@ -457,12 +457,7 @@
         <w:shd w:val="clear" w:color="auto" w:fill="1F1F1F"/>
         <w:spacing w:after="0" w:line="285" w:lineRule="atLeast"/>
         <w:rPr>
-          <w:rFonts w:ascii="Consolas" w:hAnsi="Consolas"/>
-          <w:color w:val="CCCCCC"/>
-          <w:kern w:val="0"/>
-          <w:sz w:val="21"/>
-          <w:szCs w:val="21"/>
-          <w:lang w:eastAsia="en-GB"/>
+          <w:rFonts w:ascii="Courier New" w:hAnsi="Courier New" w:cs="Courier New"/>
         </w:rPr>
       </w:pPr>
       <w:r>
@@ -477,6 +472,35 @@
           <w:rFonts w:ascii="Courier New" w:hAnsi="Courier New" w:cs="Courier New"/>
         </w:rPr>
         <w:t xml:space="preserve"> </w:t>
+      </w:r>
+    </w:p>
+    <w:p>
+      <w:pPr>
+        <w:shd w:val="clear" w:color="auto" w:fill="1F1F1F"/>
+        <w:spacing w:after="0" w:line="285" w:lineRule="atLeast"/>
+        <w:rPr>
+          <w:rFonts w:ascii="Courier New" w:hAnsi="Courier New" w:cs="Courier New"/>
+        </w:rPr>
+      </w:pPr>
+    </w:p>
+    <w:p>
+      <w:pPr>
+        <w:shd w:val="clear" w:color="auto" w:fill="1F1F1F"/>
+        <w:spacing w:after="0" w:line="285" w:lineRule="atLeast"/>
+        <w:rPr>
+          <w:rFonts w:ascii="Consolas" w:hAnsi="Consolas"/>
+          <w:color w:val="CCCCCC"/>
+          <w:kern w:val="0"/>
+          <w:sz w:val="21"/>
+          <w:szCs w:val="21"/>
+          <w:lang w:eastAsia="en-GB"/>
+        </w:rPr>
+      </w:pPr>
+      <w:r>
+        <w:rPr>
+          <w:rFonts w:ascii="Courier New" w:hAnsi="Courier New" w:cs="Courier New"/>
+        </w:rPr>
+        <w:t>This game requires two players who take turns moving their pieces.</w:t>
       </w:r>
     </w:p>
     <w:sectPr>

</xml_diff>